<commit_message>
update user flow diagram
</commit_message>
<xml_diff>
--- a/Documentation/User Flow Diagram.docx
+++ b/Documentation/User Flow Diagram.docx
@@ -3,14 +3,15 @@
 <w:document xmlns:wpc="http://schemas.microsoft.com/office/word/2010/wordprocessingCanvas" xmlns:mc="http://schemas.openxmlformats.org/markup-compatibility/2006" xmlns:o="urn:schemas-microsoft-com:office:office" xmlns:r="http://schemas.openxmlformats.org/officeDocument/2006/relationships" xmlns:m="http://schemas.openxmlformats.org/officeDocument/2006/math" xmlns:v="urn:schemas-microsoft-com:vml" xmlns:wp14="http://schemas.microsoft.com/office/word/2010/wordprocessingDrawing" xmlns:wp="http://schemas.openxmlformats.org/drawingml/2006/wordprocessingDrawing" xmlns:w10="urn:schemas-microsoft-com:office:word" xmlns:w="http://schemas.openxmlformats.org/wordprocessingml/2006/main" xmlns:w14="http://schemas.microsoft.com/office/word/2010/wordml" xmlns:w15="http://schemas.microsoft.com/office/word/2012/wordml" xmlns:wpg="http://schemas.microsoft.com/office/word/2010/wordprocessingGroup" xmlns:wpi="http://schemas.microsoft.com/office/word/2010/wordprocessingInk" xmlns:wne="http://schemas.microsoft.com/office/word/2006/wordml" xmlns:wps="http://schemas.microsoft.com/office/word/2010/wordprocessingShape" mc:Ignorable="w14 w15 wp14">
   <w:body>
     <w:p>
+      <w:bookmarkStart w:id="0" w:name="_GoBack"/>
       <w:r>
         <w:rPr>
           <w:noProof/>
         </w:rPr>
         <w:drawing>
-          <wp:inline distT="0" distB="0" distL="0" distR="0" wp14:anchorId="1692BE5A" wp14:editId="17991E5A">
-            <wp:extent cx="6857413" cy="3751873"/>
-            <wp:effectExtent l="0" t="0" r="635" b="1270"/>
+          <wp:inline distT="0" distB="0" distL="0" distR="0" wp14:anchorId="7029FB8F" wp14:editId="60B36316">
+            <wp:extent cx="6745605" cy="4619921"/>
+            <wp:effectExtent l="0" t="0" r="0" b="9525"/>
             <wp:docPr id="1" name="Picture 1"/>
             <wp:cNvGraphicFramePr>
               <a:graphicFrameLocks xmlns:a="http://schemas.openxmlformats.org/drawingml/2006/main" noChangeAspect="1"/>
@@ -31,7 +32,7 @@
                   <pic:spPr>
                     <a:xfrm>
                       <a:off x="0" y="0"/>
-                      <a:ext cx="6872078" cy="3759897"/>
+                      <a:ext cx="6753597" cy="4625394"/>
                     </a:xfrm>
                     <a:prstGeom prst="rect">
                       <a:avLst/>
@@ -43,7 +44,6 @@
           </wp:inline>
         </w:drawing>
       </w:r>
-      <w:bookmarkStart w:id="0" w:name="_GoBack"/>
       <w:bookmarkEnd w:id="0"/>
     </w:p>
     <w:sectPr>

</xml_diff>